<commit_message>
New report from run of model after LOS dist bug fix and updated testing doc. Testing file finds visit and bed simulation outputs are correct
</commit_message>
<xml_diff>
--- a/outputs/ipacs_report.docx
+++ b/outputs/ipacs_report.docx
@@ -300,7 +300,7 @@
               <a:graphicData uri="http://schemas.openxmlformats.org/drawingml/2006/picture">
                 <pic:pic>
                   <pic:nvPicPr>
-                    <pic:cNvPr descr="images/flowmap.png" id="25" name="Picture"/>
+                    <pic:cNvPr descr="../images/flowmap.png" id="25" name="Picture"/>
                     <pic:cNvPicPr>
                       <a:picLocks noChangeArrowheads="1" noChangeAspect="1"/>
                     </pic:cNvPicPr>
@@ -365,7 +365,7 @@
               <a:graphicData uri="http://schemas.openxmlformats.org/drawingml/2006/picture">
                 <pic:pic>
                   <pic:nvPicPr>
-                    <pic:cNvPr descr="images/wflow.png" id="29" name="Picture"/>
+                    <pic:cNvPr descr="../images/wflow.png" id="29" name="Picture"/>
                     <pic:cNvPicPr>
                       <a:picLocks noChangeArrowheads="1" noChangeAspect="1"/>
                     </pic:cNvPicPr>
@@ -540,7 +540,7 @@
               <a:graphicData uri="http://schemas.openxmlformats.org/drawingml/2006/picture">
                 <pic:pic>
                   <pic:nvPicPr>
-                    <pic:cNvPr descr="outputs/IPACS%20Report_files/figure-docx/BArr-plot-1.png" id="34" name="Picture"/>
+                    <pic:cNvPr descr="/home/amy/Documents/IPACS_MODEL/outputs/ipacs_report_files/figure-docx/BArr-plot-1.png" id="34" name="Picture"/>
                     <pic:cNvPicPr>
                       <a:picLocks noChangeArrowheads="1" noChangeAspect="1"/>
                     </pic:cNvPicPr>
@@ -610,7 +610,7 @@
               <a:graphicData uri="http://schemas.openxmlformats.org/drawingml/2006/picture">
                 <pic:pic>
                   <pic:nvPicPr>
-                    <pic:cNvPr descr="outputs/IPACS%20Report_files/figure-docx/SArr-plot-1.png" id="37" name="Picture"/>
+                    <pic:cNvPr descr="/home/amy/Documents/IPACS_MODEL/outputs/ipacs_report_files/figure-docx/SArr-plot-1.png" id="37" name="Picture"/>
                     <pic:cNvPicPr>
                       <a:picLocks noChangeArrowheads="1" noChangeAspect="1"/>
                     </pic:cNvPicPr>
@@ -3443,7 +3443,7 @@
               <a:graphicData uri="http://schemas.openxmlformats.org/drawingml/2006/picture">
                 <pic:pic>
                   <pic:nvPicPr>
-                    <pic:cNvPr descr="outputs/IPACS%20Report_files/figure-docx/P1-B-1.png" id="41" name="Picture"/>
+                    <pic:cNvPr descr="/home/amy/Documents/IPACS_MODEL/outputs/ipacs_report_files/figure-docx/P1-B-1.png" id="41" name="Picture"/>
                     <pic:cNvPicPr>
                       <a:picLocks noChangeArrowheads="1" noChangeAspect="1"/>
                     </pic:cNvPicPr>
@@ -3505,7 +3505,7 @@
               <a:graphicData uri="http://schemas.openxmlformats.org/drawingml/2006/picture">
                 <pic:pic>
                   <pic:nvPicPr>
-                    <pic:cNvPr descr="outputs/IPACS%20Report_files/figure-docx/P1-NS-1.png" id="45" name="Picture"/>
+                    <pic:cNvPr descr="/home/amy/Documents/IPACS_MODEL/outputs/ipacs_report_files/figure-docx/P1-NS-1.png" id="45" name="Picture"/>
                     <pic:cNvPicPr>
                       <a:picLocks noChangeArrowheads="1" noChangeAspect="1"/>
                     </pic:cNvPicPr>
@@ -3567,7 +3567,7 @@
               <a:graphicData uri="http://schemas.openxmlformats.org/drawingml/2006/picture">
                 <pic:pic>
                   <pic:nvPicPr>
-                    <pic:cNvPr descr="outputs/IPACS%20Report_files/figure-docx/P1-SG-1.png" id="49" name="Picture"/>
+                    <pic:cNvPr descr="/home/amy/Documents/IPACS_MODEL/outputs/ipacs_report_files/figure-docx/P1-SG-1.png" id="49" name="Picture"/>
                     <pic:cNvPicPr>
                       <a:picLocks noChangeArrowheads="1" noChangeAspect="1"/>
                     </pic:cNvPicPr>
@@ -3629,7 +3629,7 @@
               <a:graphicData uri="http://schemas.openxmlformats.org/drawingml/2006/picture">
                 <pic:pic>
                   <pic:nvPicPr>
-                    <pic:cNvPr descr="outputs/IPACS%20Report_files/figure-docx/P2-B-1.png" id="53" name="Picture"/>
+                    <pic:cNvPr descr="/home/amy/Documents/IPACS_MODEL/outputs/ipacs_report_files/figure-docx/P2-B-1.png" id="53" name="Picture"/>
                     <pic:cNvPicPr>
                       <a:picLocks noChangeArrowheads="1" noChangeAspect="1"/>
                     </pic:cNvPicPr>
@@ -3691,7 +3691,7 @@
               <a:graphicData uri="http://schemas.openxmlformats.org/drawingml/2006/picture">
                 <pic:pic>
                   <pic:nvPicPr>
-                    <pic:cNvPr descr="outputs/IPACS%20Report_files/figure-docx/P2-NS-1.png" id="57" name="Picture"/>
+                    <pic:cNvPr descr="/home/amy/Documents/IPACS_MODEL/outputs/ipacs_report_files/figure-docx/P2-NS-1.png" id="57" name="Picture"/>
                     <pic:cNvPicPr>
                       <a:picLocks noChangeArrowheads="1" noChangeAspect="1"/>
                     </pic:cNvPicPr>
@@ -3753,7 +3753,7 @@
               <a:graphicData uri="http://schemas.openxmlformats.org/drawingml/2006/picture">
                 <pic:pic>
                   <pic:nvPicPr>
-                    <pic:cNvPr descr="outputs/IPACS%20Report_files/figure-docx/P2-SG-1.png" id="61" name="Picture"/>
+                    <pic:cNvPr descr="/home/amy/Documents/IPACS_MODEL/outputs/ipacs_report_files/figure-docx/P2-SG-1.png" id="61" name="Picture"/>
                     <pic:cNvPicPr>
                       <a:picLocks noChangeArrowheads="1" noChangeAspect="1"/>
                     </pic:cNvPicPr>
@@ -3815,7 +3815,7 @@
               <a:graphicData uri="http://schemas.openxmlformats.org/drawingml/2006/picture">
                 <pic:pic>
                   <pic:nvPicPr>
-                    <pic:cNvPr descr="outputs/IPACS%20Report_files/figure-docx/P3-B-1.png" id="65" name="Picture"/>
+                    <pic:cNvPr descr="/home/amy/Documents/IPACS_MODEL/outputs/ipacs_report_files/figure-docx/P3-B-1.png" id="65" name="Picture"/>
                     <pic:cNvPicPr>
                       <a:picLocks noChangeArrowheads="1" noChangeAspect="1"/>
                     </pic:cNvPicPr>
@@ -3872,7 +3872,7 @@
               <a:graphicData uri="http://schemas.openxmlformats.org/drawingml/2006/picture">
                 <pic:pic>
                   <pic:nvPicPr>
-                    <pic:cNvPr descr="outputs/IPACS%20Report_files/figure-docx/P3-NS-1.png" id="69" name="Picture"/>
+                    <pic:cNvPr descr="/home/amy/Documents/IPACS_MODEL/outputs/ipacs_report_files/figure-docx/P3-NS-1.png" id="69" name="Picture"/>
                     <pic:cNvPicPr>
                       <a:picLocks noChangeArrowheads="1" noChangeAspect="1"/>
                     </pic:cNvPicPr>
@@ -3929,7 +3929,7 @@
               <a:graphicData uri="http://schemas.openxmlformats.org/drawingml/2006/picture">
                 <pic:pic>
                   <pic:nvPicPr>
-                    <pic:cNvPr descr="outputs/IPACS%20Report_files/figure-docx/P3-SG-1.png" id="73" name="Picture"/>
+                    <pic:cNvPr descr="/home/amy/Documents/IPACS_MODEL/outputs/ipacs_report_files/figure-docx/P3-SG-1.png" id="73" name="Picture"/>
                     <pic:cNvPicPr>
                       <a:picLocks noChangeArrowheads="1" noChangeAspect="1"/>
                     </pic:cNvPicPr>

</xml_diff>